<commit_message>
Updated task 5 for multiplication
</commit_message>
<xml_diff>
--- a/Coursework Solutions/Basic/Task 5/Task 5 – Pseudocode.docx
+++ b/Coursework Solutions/Basic/Task 5/Task 5 – Pseudocode.docx
@@ -1,6 +1,6 @@
 
 <file path=word/document.xml><?xml version="1.0" encoding="utf-8"?>
-<w:document xmlns:wpc="http://schemas.microsoft.com/office/word/2010/wordprocessingCanvas" xmlns:mc="http://schemas.openxmlformats.org/markup-compatibility/2006" xmlns:o="urn:schemas-microsoft-com:office:office" xmlns:r="http://schemas.openxmlformats.org/officeDocument/2006/relationships" xmlns:m="http://schemas.openxmlformats.org/officeDocument/2006/math" xmlns:v="urn:schemas-microsoft-com:vml" xmlns:wp14="http://schemas.microsoft.com/office/word/2010/wordprocessingDrawing" xmlns:wp="http://schemas.openxmlformats.org/drawingml/2006/wordprocessingDrawing" xmlns:w10="urn:schemas-microsoft-com:office:word" xmlns:w="http://schemas.openxmlformats.org/wordprocessingml/2006/main" xmlns:w14="http://schemas.microsoft.com/office/word/2010/wordml" xmlns:w15="http://schemas.microsoft.com/office/word/2012/wordml" xmlns:wpg="http://schemas.microsoft.com/office/word/2010/wordprocessingGroup" xmlns:wpi="http://schemas.microsoft.com/office/word/2010/wordprocessingInk" xmlns:wne="http://schemas.microsoft.com/office/word/2006/wordml" xmlns:wps="http://schemas.microsoft.com/office/word/2010/wordprocessingShape" mc:Ignorable="w14 w15 wp14">
+<w:document xmlns:wpc="http://schemas.microsoft.com/office/word/2010/wordprocessingCanvas" xmlns:mo="http://schemas.microsoft.com/office/mac/office/2008/main" xmlns:mc="http://schemas.openxmlformats.org/markup-compatibility/2006" xmlns:mv="urn:schemas-microsoft-com:mac:vml" xmlns:o="urn:schemas-microsoft-com:office:office" xmlns:r="http://schemas.openxmlformats.org/officeDocument/2006/relationships" xmlns:m="http://schemas.openxmlformats.org/officeDocument/2006/math" xmlns:v="urn:schemas-microsoft-com:vml" xmlns:wp14="http://schemas.microsoft.com/office/word/2010/wordprocessingDrawing" xmlns:wp="http://schemas.openxmlformats.org/drawingml/2006/wordprocessingDrawing" xmlns:w10="urn:schemas-microsoft-com:office:word" xmlns:w="http://schemas.openxmlformats.org/wordprocessingml/2006/main" xmlns:w14="http://schemas.microsoft.com/office/word/2010/wordml" xmlns:w15="http://schemas.microsoft.com/office/word/2012/wordml" xmlns:wpg="http://schemas.microsoft.com/office/word/2010/wordprocessingGroup" xmlns:wpi="http://schemas.microsoft.com/office/word/2010/wordprocessingInk" xmlns:wne="http://schemas.microsoft.com/office/word/2006/wordml" xmlns:wps="http://schemas.microsoft.com/office/word/2010/wordprocessingShape" mc:Ignorable="w14 w15 wp14">
   <w:body>
     <w:p>
       <w:pPr>
@@ -15,7 +15,7 @@
       <w:pPr>
         <w:pStyle w:val="Heading2"/>
         <w:rPr>
-          <w:rStyle w:val="Heading3Char"/>
+          <w:color w:val="1F4D78" w:themeColor="accent1" w:themeShade="7F"/>
         </w:rPr>
       </w:pPr>
       <w:r>
@@ -41,72 +41,6 @@
         </w:rPr>
         <w:t>  </w:t>
-      </w:r>
-    </w:p>
-    <w:p/>
-    <w:tbl>
-      <w:tblPr>
-        <w:tblStyle w:val="TableGridLight"/>
-        <w:tblpPr w:leftFromText="180" w:rightFromText="180" w:vertAnchor="text" w:tblpY="1"/>
-        <w:tblOverlap w:val="never"/>
-        <w:tblW w:w="0" w:type="auto"/>
-        <w:tblLook w:val="04A0" w:firstRow="1" w:lastRow="0" w:firstColumn="1" w:lastColumn="0" w:noHBand="0" w:noVBand="1"/>
-      </w:tblPr>
-      <w:tblGrid>
-        <w:gridCol w:w="3670"/>
-      </w:tblGrid>
-      <w:tr>
-        <w:trPr>
-          <w:trHeight w:val="1260"/>
-        </w:trPr>
-        <w:tc>
-          <w:tcPr>
-            <w:tcW w:w="3670" w:type="dxa"/>
-            <w:tcBorders>
-              <w:top w:val="single" w:sz="4" w:space="0" w:color="auto"/>
-              <w:left w:val="single" w:sz="12" w:space="0" w:color="auto"/>
-              <w:bottom w:val="single" w:sz="12" w:space="0" w:color="auto"/>
-              <w:right w:val="single" w:sz="12" w:space="0" w:color="auto"/>
-            </w:tcBorders>
-          </w:tcPr>
-          <w:p>
-            <w:r>
-              <w:t>PRINT_MATTRICES(sum)</w:t>
-            </w:r>
-          </w:p>
-          <w:p>
-            <w:r>
-              <w:t xml:space="preserve">FOR I &lt;- 0 to length[sum] </w:t>
-            </w:r>
-          </w:p>
-          <w:p>
-            <w:r>
-              <w:tab/>
-              <w:t>FOR J &lt;- 0 to length[sum]</w:t>
-            </w:r>
-          </w:p>
-          <w:p>
-            <w:r>
-              <w:tab/>
-            </w:r>
-            <w:r>
-              <w:tab/>
-            </w:r>
-            <w:r>
-              <w:t>RETURN</w:t>
-            </w:r>
-            <w:r>
-              <w:t xml:space="preserve"> sum[i][j]</w:t>
-            </w:r>
-            <w:bookmarkStart w:id="0" w:name="_GoBack"/>
-            <w:bookmarkEnd w:id="0"/>
-          </w:p>
-        </w:tc>
-      </w:tr>
-    </w:tbl>
-    <w:p>
-      <w:r>
-        <w:t>O(N^2)</w:t>
       </w:r>
       <w:r>
         <w:br w:type="textWrapping" w:clear="all"/>
@@ -246,59 +180,193 @@
         <w:tblStyle w:val="TableGrid"/>
         <w:tblpPr w:leftFromText="180" w:rightFromText="180" w:vertAnchor="text" w:tblpY="1"/>
         <w:tblOverlap w:val="never"/>
-        <w:tblW w:w="5482" w:type="dxa"/>
+        <w:tblW w:w="6382" w:type="dxa"/>
         <w:tblLook w:val="04A0" w:firstRow="1" w:lastRow="0" w:firstColumn="1" w:lastColumn="0" w:noHBand="0" w:noVBand="1"/>
       </w:tblPr>
       <w:tblGrid>
-        <w:gridCol w:w="5482"/>
+        <w:gridCol w:w="6382"/>
       </w:tblGrid>
       <w:tr>
         <w:trPr>
-          <w:trHeight w:val="1456"/>
+          <w:trHeight w:val="1612"/>
         </w:trPr>
         <w:tc>
           <w:tcPr>
-            <w:tcW w:w="5482" w:type="dxa"/>
+            <w:tcW w:w="6382" w:type="dxa"/>
           </w:tcPr>
           <w:p>
-            <w:r>
+            <w:pPr>
+              <w:pStyle w:val="p1"/>
+              <w:rPr>
+                <w:rFonts w:asciiTheme="minorHAnsi" w:hAnsiTheme="minorHAnsi"/>
+                <w:sz w:val="24"/>
+                <w:szCs w:val="24"/>
+              </w:rPr>
+            </w:pPr>
+            <w:r>
+              <w:rPr>
+                <w:rFonts w:asciiTheme="minorHAnsi" w:hAnsiTheme="minorHAnsi"/>
+                <w:sz w:val="24"/>
+                <w:szCs w:val="24"/>
+              </w:rPr>
               <w:t>MULTIPLICATION_MATRICES(matrix1, matrix2)</w:t>
             </w:r>
           </w:p>
           <w:p>
-            <w:r>
+            <w:pPr>
+              <w:pStyle w:val="p1"/>
+              <w:rPr>
+                <w:rFonts w:asciiTheme="minorHAnsi" w:hAnsiTheme="minorHAnsi"/>
+                <w:sz w:val="24"/>
+                <w:szCs w:val="24"/>
+              </w:rPr>
+            </w:pPr>
+            <w:r>
+              <w:rPr>
+                <w:rFonts w:asciiTheme="minorHAnsi" w:hAnsiTheme="minorHAnsi"/>
+                <w:sz w:val="24"/>
+                <w:szCs w:val="24"/>
+              </w:rPr>
               <w:t xml:space="preserve">FOR I &lt;- 0 to length[matrix1] </w:t>
             </w:r>
             <w:r>
-              <w:t xml:space="preserve"> </w:t>
-            </w:r>
-          </w:p>
-          <w:p>
-            <w:r>
+              <w:rPr>
+                <w:rStyle w:val="apple-converted-space"/>
+                <w:rFonts w:asciiTheme="minorHAnsi" w:hAnsiTheme="minorHAnsi"/>
+                <w:sz w:val="24"/>
+                <w:szCs w:val="24"/>
+              </w:rPr>
+              <w:t> </w:t>
+            </w:r>
+          </w:p>
+          <w:p>
+            <w:pPr>
+              <w:pStyle w:val="p1"/>
+              <w:rPr>
+                <w:rFonts w:asciiTheme="minorHAnsi" w:hAnsiTheme="minorHAnsi"/>
+                <w:sz w:val="24"/>
+                <w:szCs w:val="24"/>
+              </w:rPr>
+            </w:pPr>
+            <w:r>
+              <w:rPr>
+                <w:rStyle w:val="apple-tab-span"/>
+                <w:rFonts w:asciiTheme="minorHAnsi" w:hAnsiTheme="minorHAnsi"/>
+                <w:sz w:val="24"/>
+                <w:szCs w:val="24"/>
+              </w:rPr>
               <w:tab/>
+            </w:r>
+            <w:r>
+              <w:rPr>
+                <w:rFonts w:asciiTheme="minorHAnsi" w:hAnsiTheme="minorHAnsi"/>
+                <w:sz w:val="24"/>
+                <w:szCs w:val="24"/>
+              </w:rPr>
               <w:t>FOR J &lt;- 0 to length[matrix1]</w:t>
             </w:r>
           </w:p>
           <w:p>
-            <w:r>
+            <w:pPr>
+              <w:pStyle w:val="p1"/>
+              <w:rPr>
+                <w:rFonts w:asciiTheme="minorHAnsi" w:hAnsiTheme="minorHAnsi"/>
+                <w:sz w:val="24"/>
+                <w:szCs w:val="24"/>
+              </w:rPr>
+            </w:pPr>
+            <w:r>
+              <w:rPr>
+                <w:rStyle w:val="apple-tab-span"/>
+                <w:rFonts w:asciiTheme="minorHAnsi" w:hAnsiTheme="minorHAnsi"/>
+                <w:sz w:val="24"/>
+                <w:szCs w:val="24"/>
+              </w:rPr>
               <w:tab/>
             </w:r>
             <w:r>
+              <w:rPr>
+                <w:rStyle w:val="apple-tab-span"/>
+                <w:rFonts w:asciiTheme="minorHAnsi" w:hAnsiTheme="minorHAnsi"/>
+                <w:sz w:val="24"/>
+                <w:szCs w:val="24"/>
+              </w:rPr>
               <w:tab/>
-              <w:t>SUM[i][j] &lt;- matrix1[i][j] * matrix2[i][j]</w:t>
-            </w:r>
-          </w:p>
-          <w:p>
-            <w:r>
-              <w:t xml:space="preserve">                           PRINT_MATTRICES(SUM)</w:t>
-            </w:r>
-          </w:p>
+            </w:r>
+            <w:r>
+              <w:rPr>
+                <w:rFonts w:asciiTheme="minorHAnsi" w:hAnsiTheme="minorHAnsi"/>
+                <w:sz w:val="24"/>
+                <w:szCs w:val="24"/>
+              </w:rPr>
+              <w:t>FOR K &lt;- 0 to length[matrix1]</w:t>
+            </w:r>
+          </w:p>
+          <w:p>
+            <w:pPr>
+              <w:pStyle w:val="p1"/>
+              <w:rPr>
+                <w:rFonts w:asciiTheme="minorHAnsi" w:hAnsiTheme="minorHAnsi"/>
+                <w:sz w:val="24"/>
+                <w:szCs w:val="24"/>
+              </w:rPr>
+            </w:pPr>
+            <w:r>
+              <w:rPr>
+                <w:rStyle w:val="apple-converted-space"/>
+                <w:rFonts w:asciiTheme="minorHAnsi" w:hAnsiTheme="minorHAnsi"/>
+                <w:sz w:val="24"/>
+                <w:szCs w:val="24"/>
+              </w:rPr>
+              <w:t xml:space="preserve">                        </w:t>
+            </w:r>
+            <w:r>
+              <w:rPr>
+                <w:rStyle w:val="apple-tab-span"/>
+                <w:rFonts w:asciiTheme="minorHAnsi" w:hAnsiTheme="minorHAnsi"/>
+                <w:sz w:val="24"/>
+                <w:szCs w:val="24"/>
+              </w:rPr>
+              <w:tab/>
+            </w:r>
+            <w:r>
+              <w:rPr>
+                <w:rStyle w:val="apple-tab-span"/>
+                <w:rFonts w:asciiTheme="minorHAnsi" w:hAnsiTheme="minorHAnsi"/>
+                <w:sz w:val="24"/>
+                <w:szCs w:val="24"/>
+              </w:rPr>
+              <w:t xml:space="preserve">           </w:t>
+            </w:r>
+            <w:r>
+              <w:rPr>
+                <w:rFonts w:asciiTheme="minorHAnsi" w:hAnsiTheme="minorHAnsi"/>
+                <w:sz w:val="24"/>
+                <w:szCs w:val="24"/>
+              </w:rPr>
+              <w:t>SUM[i][j] = matrix1[i</w:t>
+            </w:r>
+            <w:bookmarkStart w:id="0" w:name="_GoBack"/>
+            <w:bookmarkEnd w:id="0"/>
+            <w:r>
+              <w:rPr>
+                <w:rFonts w:asciiTheme="minorHAnsi" w:hAnsiTheme="minorHAnsi"/>
+                <w:sz w:val="24"/>
+                <w:szCs w:val="24"/>
+              </w:rPr>
+              <w:t>][k] * matrix2[k][j]</w:t>
+            </w:r>
+          </w:p>
+          <w:p/>
         </w:tc>
       </w:tr>
     </w:tbl>
     <w:p>
       <w:r>
-        <w:t>O(N^2)</w:t>
+        <w:t>O(N^3</w:t>
+      </w:r>
+      <w:r>
+        <w:t>)</w:t>
       </w:r>
       <w:r>
         <w:br w:type="textWrapping" w:clear="all"/>
@@ -405,7 +473,7 @@
 </file>
 
 <file path=word/endnotes.xml><?xml version="1.0" encoding="utf-8"?>
-<w:endnotes xmlns:wpc="http://schemas.microsoft.com/office/word/2010/wordprocessingCanvas" xmlns:mc="http://schemas.openxmlformats.org/markup-compatibility/2006" xmlns:o="urn:schemas-microsoft-com:office:office" xmlns:r="http://schemas.openxmlformats.org/officeDocument/2006/relationships" xmlns:m="http://schemas.openxmlformats.org/officeDocument/2006/math" xmlns:v="urn:schemas-microsoft-com:vml" xmlns:wp14="http://schemas.microsoft.com/office/word/2010/wordprocessingDrawing" xmlns:wp="http://schemas.openxmlformats.org/drawingml/2006/wordprocessingDrawing" xmlns:w10="urn:schemas-microsoft-com:office:word" xmlns:w="http://schemas.openxmlformats.org/wordprocessingml/2006/main" xmlns:w14="http://schemas.microsoft.com/office/word/2010/wordml" xmlns:w15="http://schemas.microsoft.com/office/word/2012/wordml" xmlns:wpg="http://schemas.microsoft.com/office/word/2010/wordprocessingGroup" xmlns:wpi="http://schemas.microsoft.com/office/word/2010/wordprocessingInk" xmlns:wne="http://schemas.microsoft.com/office/word/2006/wordml" xmlns:wps="http://schemas.microsoft.com/office/word/2010/wordprocessingShape" mc:Ignorable="w14 w15 wp14">
+<w:endnotes xmlns:wpc="http://schemas.microsoft.com/office/word/2010/wordprocessingCanvas" xmlns:mo="http://schemas.microsoft.com/office/mac/office/2008/main" xmlns:mc="http://schemas.openxmlformats.org/markup-compatibility/2006" xmlns:mv="urn:schemas-microsoft-com:mac:vml" xmlns:o="urn:schemas-microsoft-com:office:office" xmlns:r="http://schemas.openxmlformats.org/officeDocument/2006/relationships" xmlns:m="http://schemas.openxmlformats.org/officeDocument/2006/math" xmlns:v="urn:schemas-microsoft-com:vml" xmlns:wp14="http://schemas.microsoft.com/office/word/2010/wordprocessingDrawing" xmlns:wp="http://schemas.openxmlformats.org/drawingml/2006/wordprocessingDrawing" xmlns:w10="urn:schemas-microsoft-com:office:word" xmlns:w="http://schemas.openxmlformats.org/wordprocessingml/2006/main" xmlns:w14="http://schemas.microsoft.com/office/word/2010/wordml" xmlns:w15="http://schemas.microsoft.com/office/word/2012/wordml" xmlns:wpg="http://schemas.microsoft.com/office/word/2010/wordprocessingGroup" xmlns:wpi="http://schemas.microsoft.com/office/word/2010/wordprocessingInk" xmlns:wne="http://schemas.microsoft.com/office/word/2006/wordml" xmlns:wps="http://schemas.microsoft.com/office/word/2010/wordprocessingShape" mc:Ignorable="w14 w15 wp14">
   <w:endnote w:type="separator" w:id="-1">
     <w:p>
       <w:r>
@@ -424,7 +492,7 @@
 </file>
 
 <file path=word/footnotes.xml><?xml version="1.0" encoding="utf-8"?>
-<w:footnotes xmlns:wpc="http://schemas.microsoft.com/office/word/2010/wordprocessingCanvas" xmlns:mc="http://schemas.openxmlformats.org/markup-compatibility/2006" xmlns:o="urn:schemas-microsoft-com:office:office" xmlns:r="http://schemas.openxmlformats.org/officeDocument/2006/relationships" xmlns:m="http://schemas.openxmlformats.org/officeDocument/2006/math" xmlns:v="urn:schemas-microsoft-com:vml" xmlns:wp14="http://schemas.microsoft.com/office/word/2010/wordprocessingDrawing" xmlns:wp="http://schemas.openxmlformats.org/drawingml/2006/wordprocessingDrawing" xmlns:w10="urn:schemas-microsoft-com:office:word" xmlns:w="http://schemas.openxmlformats.org/wordprocessingml/2006/main" xmlns:w14="http://schemas.microsoft.com/office/word/2010/wordml" xmlns:w15="http://schemas.microsoft.com/office/word/2012/wordml" xmlns:wpg="http://schemas.microsoft.com/office/word/2010/wordprocessingGroup" xmlns:wpi="http://schemas.microsoft.com/office/word/2010/wordprocessingInk" xmlns:wne="http://schemas.microsoft.com/office/word/2006/wordml" xmlns:wps="http://schemas.microsoft.com/office/word/2010/wordprocessingShape" mc:Ignorable="w14 w15 wp14">
+<w:footnotes xmlns:wpc="http://schemas.microsoft.com/office/word/2010/wordprocessingCanvas" xmlns:mo="http://schemas.microsoft.com/office/mac/office/2008/main" xmlns:mc="http://schemas.openxmlformats.org/markup-compatibility/2006" xmlns:mv="urn:schemas-microsoft-com:mac:vml" xmlns:o="urn:schemas-microsoft-com:office:office" xmlns:r="http://schemas.openxmlformats.org/officeDocument/2006/relationships" xmlns:m="http://schemas.openxmlformats.org/officeDocument/2006/math" xmlns:v="urn:schemas-microsoft-com:vml" xmlns:wp14="http://schemas.microsoft.com/office/word/2010/wordprocessingDrawing" xmlns:wp="http://schemas.openxmlformats.org/drawingml/2006/wordprocessingDrawing" xmlns:w10="urn:schemas-microsoft-com:office:word" xmlns:w="http://schemas.openxmlformats.org/wordprocessingml/2006/main" xmlns:w14="http://schemas.microsoft.com/office/word/2010/wordml" xmlns:w15="http://schemas.microsoft.com/office/word/2012/wordml" xmlns:wpg="http://schemas.microsoft.com/office/word/2010/wordprocessingGroup" xmlns:wpi="http://schemas.microsoft.com/office/word/2010/wordprocessingInk" xmlns:wne="http://schemas.microsoft.com/office/word/2006/wordml" xmlns:wps="http://schemas.microsoft.com/office/word/2010/wordprocessingShape" mc:Ignorable="w14 w15 wp14">
   <w:footnote w:type="separator" w:id="-1">
     <w:p>
       <w:r>
@@ -443,8 +511,8 @@
 </file>
 
 <file path=word/numbering.xml><?xml version="1.0" encoding="utf-8"?>
-<w:numbering xmlns:wpc="http://schemas.microsoft.com/office/word/2010/wordprocessingCanvas" xmlns:mc="http://schemas.openxmlformats.org/markup-compatibility/2006" xmlns:o="urn:schemas-microsoft-com:office:office" xmlns:r="http://schemas.openxmlformats.org/officeDocument/2006/relationships" xmlns:m="http://schemas.openxmlformats.org/officeDocument/2006/math" xmlns:v="urn:schemas-microsoft-com:vml" xmlns:wp14="http://schemas.microsoft.com/office/word/2010/wordprocessingDrawing" xmlns:wp="http://schemas.openxmlformats.org/drawingml/2006/wordprocessingDrawing" xmlns:w10="urn:schemas-microsoft-com:office:word" xmlns:w="http://schemas.openxmlformats.org/wordprocessingml/2006/main" xmlns:w14="http://schemas.microsoft.com/office/word/2010/wordml" xmlns:w15="http://schemas.microsoft.com/office/word/2012/wordml" xmlns:wpg="http://schemas.microsoft.com/office/word/2010/wordprocessingGroup" xmlns:wpi="http://schemas.microsoft.com/office/word/2010/wordprocessingInk" xmlns:wne="http://schemas.microsoft.com/office/word/2006/wordml" xmlns:wps="http://schemas.microsoft.com/office/word/2010/wordprocessingShape" mc:Ignorable="w14 w15 wp14">
-  <w:abstractNum w:abstractNumId="0" w15:restartNumberingAfterBreak="0">
+<w:numbering xmlns:wpc="http://schemas.microsoft.com/office/word/2010/wordprocessingCanvas" xmlns:mo="http://schemas.microsoft.com/office/mac/office/2008/main" xmlns:mc="http://schemas.openxmlformats.org/markup-compatibility/2006" xmlns:mv="urn:schemas-microsoft-com:mac:vml" xmlns:o="urn:schemas-microsoft-com:office:office" xmlns:r="http://schemas.openxmlformats.org/officeDocument/2006/relationships" xmlns:m="http://schemas.openxmlformats.org/officeDocument/2006/math" xmlns:v="urn:schemas-microsoft-com:vml" xmlns:wp14="http://schemas.microsoft.com/office/word/2010/wordprocessingDrawing" xmlns:wp="http://schemas.openxmlformats.org/drawingml/2006/wordprocessingDrawing" xmlns:w10="urn:schemas-microsoft-com:office:word" xmlns:w="http://schemas.openxmlformats.org/wordprocessingml/2006/main" xmlns:w14="http://schemas.microsoft.com/office/word/2010/wordml" xmlns:w15="http://schemas.microsoft.com/office/word/2012/wordml" xmlns:wpg="http://schemas.microsoft.com/office/word/2010/wordprocessingGroup" xmlns:wpi="http://schemas.microsoft.com/office/word/2010/wordprocessingInk" xmlns:wne="http://schemas.microsoft.com/office/word/2006/wordml" xmlns:wps="http://schemas.microsoft.com/office/word/2010/wordprocessingShape" mc:Ignorable="w14 w15 wp14">
+  <w:abstractNum w:abstractNumId="0">
     <w:nsid w:val="00000001"/>
     <w:multiLevelType w:val="hybridMultilevel"/>
     <w:tmpl w:val="00000001"/>
@@ -517,7 +585,7 @@
     </w:rPrDefault>
     <w:pPrDefault/>
   </w:docDefaults>
-  <w:latentStyles w:defLockedState="0" w:defUIPriority="99" w:defSemiHidden="0" w:defUnhideWhenUsed="0" w:defQFormat="0" w:count="371">
+  <w:latentStyles w:defLockedState="0" w:defUIPriority="99" w:defSemiHidden="0" w:defUnhideWhenUsed="0" w:defQFormat="0" w:count="382">
     <w:lsdException w:name="Normal" w:uiPriority="0" w:qFormat="1"/>
     <w:lsdException w:name="heading 1" w:uiPriority="9" w:qFormat="1"/>
     <w:lsdException w:name="heading 2" w:semiHidden="1" w:uiPriority="9" w:unhideWhenUsed="1" w:qFormat="1"/>
@@ -623,7 +691,6 @@
     <w:lsdException w:name="HTML Sample" w:semiHidden="1" w:unhideWhenUsed="1"/>
     <w:lsdException w:name="HTML Typewriter" w:semiHidden="1" w:unhideWhenUsed="1"/>
     <w:lsdException w:name="HTML Variable" w:semiHidden="1" w:unhideWhenUsed="1"/>
-    <w:lsdException w:name="Normal Table" w:semiHidden="1" w:unhideWhenUsed="1"/>
     <w:lsdException w:name="annotation subject" w:semiHidden="1" w:unhideWhenUsed="1"/>
     <w:lsdException w:name="No List" w:semiHidden="1" w:unhideWhenUsed="1"/>
     <w:lsdException w:name="Outline List 1" w:semiHidden="1" w:unhideWhenUsed="1"/>
@@ -669,11 +736,9 @@
     <w:lsdException w:name="Table Subtle 1" w:semiHidden="1" w:unhideWhenUsed="1"/>
     <w:lsdException w:name="Table Subtle 2" w:semiHidden="1" w:unhideWhenUsed="1"/>
     <w:lsdException w:name="Table Web 1" w:semiHidden="1" w:unhideWhenUsed="1"/>
-    <w:lsdException w:name="Table Web 2" w:semiHidden="1" w:unhideWhenUsed="1"/>
     <w:lsdException w:name="Table Web 3" w:semiHidden="1" w:unhideWhenUsed="1"/>
     <w:lsdException w:name="Balloon Text" w:semiHidden="1" w:unhideWhenUsed="1"/>
     <w:lsdException w:name="Table Grid" w:uiPriority="39"/>
-    <w:lsdException w:name="Table Theme" w:semiHidden="1" w:unhideWhenUsed="1"/>
     <w:lsdException w:name="Placeholder Text" w:semiHidden="1"/>
     <w:lsdException w:name="No Spacing" w:uiPriority="1" w:qFormat="1"/>
     <w:lsdException w:name="Light Shading" w:uiPriority="60"/>
@@ -889,6 +954,8 @@
     <w:lsdException w:name="List Table 5 Dark Accent 6" w:uiPriority="50"/>
     <w:lsdException w:name="List Table 6 Colorful Accent 6" w:uiPriority="51"/>
     <w:lsdException w:name="List Table 7 Colorful Accent 6" w:uiPriority="52"/>
+    <w:lsdException w:name="Mention" w:semiHidden="1" w:unhideWhenUsed="1"/>
+    <w:lsdException w:name="Smart Hyperlink" w:semiHidden="1" w:unhideWhenUsed="1"/>
   </w:latentStyles>
   <w:style w:type="paragraph" w:default="1" w:styleId="Normal">
     <w:name w:val="Normal"/>
@@ -1038,6 +1105,7 @@
     <w:uiPriority w:val="39"/>
     <w:rsid w:val="00D11025"/>
     <w:tblPr>
+      <w:tblInd w:w="0" w:type="dxa"/>
       <w:tblBorders>
         <w:top w:val="single" w:sz="4" w:space="0" w:color="auto"/>
         <w:left w:val="single" w:sz="4" w:space="0" w:color="auto"/>
@@ -1046,6 +1114,12 @@
         <w:insideH w:val="single" w:sz="4" w:space="0" w:color="auto"/>
         <w:insideV w:val="single" w:sz="4" w:space="0" w:color="auto"/>
       </w:tblBorders>
+      <w:tblCellMar>
+        <w:top w:w="0" w:type="dxa"/>
+        <w:left w:w="108" w:type="dxa"/>
+        <w:bottom w:w="0" w:type="dxa"/>
+        <w:right w:w="108" w:type="dxa"/>
+      </w:tblCellMar>
     </w:tblPr>
   </w:style>
   <w:style w:type="table" w:styleId="TableGridLight">
@@ -1054,6 +1128,7 @@
     <w:uiPriority w:val="40"/>
     <w:rsid w:val="00D11025"/>
     <w:tblPr>
+      <w:tblInd w:w="0" w:type="dxa"/>
       <w:tblBorders>
         <w:top w:val="single" w:sz="4" w:space="0" w:color="BFBFBF" w:themeColor="background1" w:themeShade="BF"/>
         <w:left w:val="single" w:sz="4" w:space="0" w:color="BFBFBF" w:themeColor="background1" w:themeShade="BF"/>
@@ -1062,6 +1137,12 @@
         <w:insideH w:val="single" w:sz="4" w:space="0" w:color="BFBFBF" w:themeColor="background1" w:themeShade="BF"/>
         <w:insideV w:val="single" w:sz="4" w:space="0" w:color="BFBFBF" w:themeColor="background1" w:themeShade="BF"/>
       </w:tblBorders>
+      <w:tblCellMar>
+        <w:top w:w="0" w:type="dxa"/>
+        <w:left w:w="108" w:type="dxa"/>
+        <w:bottom w:w="0" w:type="dxa"/>
+        <w:right w:w="108" w:type="dxa"/>
+      </w:tblCellMar>
     </w:tblPr>
   </w:style>
   <w:style w:type="paragraph" w:styleId="Header">
@@ -1129,6 +1210,27 @@
       <w:iCs/>
       <w:color w:val="2E74B5" w:themeColor="accent1" w:themeShade="BF"/>
     </w:rPr>
+  </w:style>
+  <w:style w:type="paragraph" w:customStyle="1" w:styleId="p1">
+    <w:name w:val="p1"/>
+    <w:basedOn w:val="Normal"/>
+    <w:rsid w:val="00F620CF"/>
+    <w:rPr>
+      <w:rFonts w:ascii="Helvetica" w:hAnsi="Helvetica" w:cs="Times New Roman"/>
+      <w:sz w:val="18"/>
+      <w:szCs w:val="18"/>
+      <w:lang w:eastAsia="en-GB"/>
+    </w:rPr>
+  </w:style>
+  <w:style w:type="character" w:customStyle="1" w:styleId="apple-tab-span">
+    <w:name w:val="apple-tab-span"/>
+    <w:basedOn w:val="DefaultParagraphFont"/>
+    <w:rsid w:val="00F620CF"/>
+  </w:style>
+  <w:style w:type="character" w:customStyle="1" w:styleId="apple-converted-space">
+    <w:name w:val="apple-converted-space"/>
+    <w:basedOn w:val="DefaultParagraphFont"/>
+    <w:rsid w:val="00F620CF"/>
   </w:style>
 </w:styles>
 </file>

</xml_diff>

<commit_message>
Updated a few changes and added pseudocode
</commit_message>
<xml_diff>
--- a/Coursework Solutions/Basic/Task 5/Task 5 – Pseudocode.docx
+++ b/Coursework Solutions/Basic/Task 5/Task 5 – Pseudocode.docx
@@ -12,20 +12,10 @@
     </w:p>
     <w:p/>
     <w:p>
-      <w:pPr>
-        <w:pStyle w:val="Heading2"/>
-        <w:rPr>
-          <w:color w:val="1F4D78" w:themeColor="accent1" w:themeShade="7F"/>
-        </w:rPr>
-      </w:pPr>
       <w:r>
         <w:t>Question:</w:t>
       </w:r>
       <w:r>
-        <w:rPr>
-          <w:sz w:val="24"/>
-          <w:szCs w:val="24"/>
-        </w:rPr>
         <w:t xml:space="preserve"> </w:t>
       </w:r>
       <w:r>
@@ -73,7 +63,7 @@
           </w:tcPr>
           <w:p>
             <w:r>
-              <w:t>ADDITION_MATRICES(matrix1, matrix2)</w:t>
+              <w:t>ADDITION_MATRICES (matrix1, matrix2)</w:t>
             </w:r>
           </w:p>
           <w:p>
@@ -95,9 +85,10 @@
               <w:tab/>
               <w:t>SUM[i][j] &lt;- matrix1[i][j] + matrix2[i][j]</w:t>
             </w:r>
-            <w:r>
-              <w:br/>
-              <w:t xml:space="preserve">                           PRINT_MATTRICES(SUM)</w:t>
+          </w:p>
+          <w:p>
+            <w:r>
+              <w:t>RETURN SUM</w:t>
             </w:r>
           </w:p>
         </w:tc>
@@ -121,47 +112,171 @@
         <w:tblLook w:val="04A0" w:firstRow="1" w:lastRow="0" w:firstColumn="1" w:lastColumn="0" w:noHBand="0" w:noVBand="1"/>
       </w:tblPr>
       <w:tblGrid>
-        <w:gridCol w:w="5483"/>
+        <w:gridCol w:w="6209"/>
       </w:tblGrid>
       <w:tr>
         <w:trPr>
-          <w:trHeight w:val="1143"/>
+          <w:trHeight w:val="1161"/>
         </w:trPr>
         <w:tc>
           <w:tcPr>
-            <w:tcW w:w="5483" w:type="dxa"/>
+            <w:tcW w:w="6209" w:type="dxa"/>
           </w:tcPr>
           <w:p>
             <w:r>
-              <w:t>SUBTRACTION_MATRICES(matrix1, matrix2)</w:t>
-            </w:r>
-          </w:p>
-          <w:p>
-            <w:r>
+              <w:rPr>
+                <w:color w:val="000000" w:themeColor="text1"/>
+              </w:rPr>
+              <w:t>MULTIPLICATION</w:t>
+            </w:r>
+            <w:r>
+              <w:t>_NR (matrix1, NUM)</w:t>
+            </w:r>
+          </w:p>
+          <w:p>
+            <w:pPr>
+              <w:pStyle w:val="p1"/>
+              <w:rPr>
+                <w:rFonts w:asciiTheme="minorHAnsi" w:hAnsiTheme="minorHAnsi"/>
+                <w:color w:val="000000" w:themeColor="text1"/>
+                <w:sz w:val="24"/>
+                <w:szCs w:val="24"/>
+              </w:rPr>
+            </w:pPr>
+            <w:r>
+              <w:rPr>
+                <w:rFonts w:asciiTheme="minorHAnsi" w:hAnsiTheme="minorHAnsi"/>
+                <w:color w:val="000000" w:themeColor="text1"/>
+                <w:sz w:val="24"/>
+                <w:szCs w:val="24"/>
+              </w:rPr>
               <w:t xml:space="preserve">FOR I &lt;- 0 to length[matrix1] </w:t>
             </w:r>
-          </w:p>
-          <w:p>
-            <w:r>
+            <w:r>
+              <w:rPr>
+                <w:rStyle w:val="apple-converted-space"/>
+                <w:rFonts w:asciiTheme="minorHAnsi" w:hAnsiTheme="minorHAnsi"/>
+                <w:color w:val="000000" w:themeColor="text1"/>
+                <w:sz w:val="24"/>
+                <w:szCs w:val="24"/>
+              </w:rPr>
+              <w:t> </w:t>
+            </w:r>
+          </w:p>
+          <w:p>
+            <w:pPr>
+              <w:pStyle w:val="p1"/>
+              <w:rPr>
+                <w:rFonts w:asciiTheme="minorHAnsi" w:hAnsiTheme="minorHAnsi"/>
+                <w:color w:val="000000" w:themeColor="text1"/>
+                <w:sz w:val="24"/>
+                <w:szCs w:val="24"/>
+              </w:rPr>
+            </w:pPr>
+            <w:r>
+              <w:rPr>
+                <w:rStyle w:val="apple-tab-span"/>
+                <w:rFonts w:asciiTheme="minorHAnsi" w:hAnsiTheme="minorHAnsi"/>
+                <w:color w:val="000000" w:themeColor="text1"/>
+                <w:sz w:val="24"/>
+                <w:szCs w:val="24"/>
+              </w:rPr>
               <w:tab/>
+            </w:r>
+            <w:r>
+              <w:rPr>
+                <w:rFonts w:asciiTheme="minorHAnsi" w:hAnsiTheme="minorHAnsi"/>
+                <w:color w:val="000000" w:themeColor="text1"/>
+                <w:sz w:val="24"/>
+                <w:szCs w:val="24"/>
+              </w:rPr>
               <w:t>FOR J &lt;- 0 to length[matrix1]</w:t>
             </w:r>
           </w:p>
           <w:p>
-            <w:r>
+            <w:pPr>
+              <w:pStyle w:val="p1"/>
+              <w:rPr>
+                <w:rFonts w:asciiTheme="minorHAnsi" w:hAnsiTheme="minorHAnsi"/>
+                <w:color w:val="000000" w:themeColor="text1"/>
+                <w:sz w:val="24"/>
+                <w:szCs w:val="24"/>
+              </w:rPr>
+            </w:pPr>
+            <w:r>
+              <w:rPr>
+                <w:rStyle w:val="apple-tab-span"/>
+                <w:rFonts w:asciiTheme="minorHAnsi" w:hAnsiTheme="minorHAnsi"/>
+                <w:color w:val="000000" w:themeColor="text1"/>
+                <w:sz w:val="24"/>
+                <w:szCs w:val="24"/>
+              </w:rPr>
               <w:tab/>
             </w:r>
             <w:r>
+              <w:rPr>
+                <w:rStyle w:val="apple-tab-span"/>
+                <w:rFonts w:asciiTheme="minorHAnsi" w:hAnsiTheme="minorHAnsi"/>
+                <w:color w:val="000000" w:themeColor="text1"/>
+                <w:sz w:val="24"/>
+                <w:szCs w:val="24"/>
+              </w:rPr>
               <w:tab/>
-              <w:t>SUM[i][j] &lt;- matrix1[i][j] - matrix2[i][j]</w:t>
-            </w:r>
-          </w:p>
-          <w:p>
-            <w:r>
-              <w:t xml:space="preserve">                           </w:t>
-            </w:r>
-            <w:r>
-              <w:t>PRINT_MATTRICES(SUM)</w:t>
+            </w:r>
+            <w:r>
+              <w:rPr>
+                <w:rFonts w:asciiTheme="minorHAnsi" w:hAnsiTheme="minorHAnsi"/>
+                <w:color w:val="000000" w:themeColor="text1"/>
+                <w:sz w:val="24"/>
+                <w:szCs w:val="24"/>
+              </w:rPr>
+              <w:t>FOR K &lt;- 0 to length[matrix1]</w:t>
+            </w:r>
+          </w:p>
+          <w:p>
+            <w:pPr>
+              <w:pStyle w:val="p1"/>
+              <w:rPr>
+                <w:rFonts w:asciiTheme="minorHAnsi" w:hAnsiTheme="minorHAnsi"/>
+                <w:color w:val="000000" w:themeColor="text1"/>
+                <w:sz w:val="24"/>
+                <w:szCs w:val="24"/>
+              </w:rPr>
+            </w:pPr>
+            <w:r>
+              <w:rPr>
+                <w:rStyle w:val="apple-converted-space"/>
+                <w:rFonts w:asciiTheme="minorHAnsi" w:hAnsiTheme="minorHAnsi"/>
+                <w:color w:val="000000" w:themeColor="text1"/>
+                <w:sz w:val="24"/>
+                <w:szCs w:val="24"/>
+              </w:rPr>
+              <w:t xml:space="preserve">                        </w:t>
+            </w:r>
+            <w:r>
+              <w:rPr>
+                <w:rStyle w:val="apple-tab-span"/>
+                <w:rFonts w:asciiTheme="minorHAnsi" w:hAnsiTheme="minorHAnsi"/>
+                <w:color w:val="000000" w:themeColor="text1"/>
+                <w:sz w:val="24"/>
+                <w:szCs w:val="24"/>
+              </w:rPr>
+              <w:tab/>
+              <w:t xml:space="preserve">           </w:t>
+            </w:r>
+            <w:r>
+              <w:rPr>
+                <w:rFonts w:asciiTheme="minorHAnsi" w:hAnsiTheme="minorHAnsi"/>
+                <w:color w:val="000000" w:themeColor="text1"/>
+                <w:sz w:val="24"/>
+                <w:szCs w:val="24"/>
+              </w:rPr>
+              <w:t>SUM[i][j] = matrix1[i][k] * matrix2[k][j]</w:t>
+            </w:r>
+          </w:p>
+          <w:p>
+            <w:r>
+              <w:t>RETURN SUM</w:t>
             </w:r>
           </w:p>
         </w:tc>
@@ -169,7 +284,7 @@
     </w:tbl>
     <w:p>
       <w:r>
-        <w:t>O(N^2)</w:t>
+        <w:t>O(N^3)</w:t>
       </w:r>
       <w:r>
         <w:br w:type="textWrapping" w:clear="all"/>
@@ -199,6 +314,7 @@
               <w:pStyle w:val="p1"/>
               <w:rPr>
                 <w:rFonts w:asciiTheme="minorHAnsi" w:hAnsiTheme="minorHAnsi"/>
+                <w:color w:val="000000" w:themeColor="text1"/>
                 <w:sz w:val="24"/>
                 <w:szCs w:val="24"/>
               </w:rPr>
@@ -206,10 +322,29 @@
             <w:r>
               <w:rPr>
                 <w:rFonts w:asciiTheme="minorHAnsi" w:hAnsiTheme="minorHAnsi"/>
-                <w:sz w:val="24"/>
-                <w:szCs w:val="24"/>
-              </w:rPr>
-              <w:t>MULTIPLICATION_MATRICES(matrix1, matrix2)</w:t>
+                <w:color w:val="000000" w:themeColor="text1"/>
+                <w:sz w:val="24"/>
+                <w:szCs w:val="24"/>
+              </w:rPr>
+              <w:t>MULTIPLICATION_MATRICES</w:t>
+            </w:r>
+            <w:r>
+              <w:rPr>
+                <w:rFonts w:asciiTheme="minorHAnsi" w:hAnsiTheme="minorHAnsi"/>
+                <w:color w:val="000000" w:themeColor="text1"/>
+                <w:sz w:val="24"/>
+                <w:szCs w:val="24"/>
+              </w:rPr>
+              <w:t xml:space="preserve"> </w:t>
+            </w:r>
+            <w:r>
+              <w:rPr>
+                <w:rFonts w:asciiTheme="minorHAnsi" w:hAnsiTheme="minorHAnsi"/>
+                <w:color w:val="000000" w:themeColor="text1"/>
+                <w:sz w:val="24"/>
+                <w:szCs w:val="24"/>
+              </w:rPr>
+              <w:t>(matrix1, matrix2)</w:t>
             </w:r>
           </w:p>
           <w:p>
@@ -217,6 +352,7 @@
               <w:pStyle w:val="p1"/>
               <w:rPr>
                 <w:rFonts w:asciiTheme="minorHAnsi" w:hAnsiTheme="minorHAnsi"/>
+                <w:color w:val="000000" w:themeColor="text1"/>
                 <w:sz w:val="24"/>
                 <w:szCs w:val="24"/>
               </w:rPr>
@@ -224,6 +360,7 @@
             <w:r>
               <w:rPr>
                 <w:rFonts w:asciiTheme="minorHAnsi" w:hAnsiTheme="minorHAnsi"/>
+                <w:color w:val="000000" w:themeColor="text1"/>
                 <w:sz w:val="24"/>
                 <w:szCs w:val="24"/>
               </w:rPr>
@@ -233,6 +370,7 @@
               <w:rPr>
                 <w:rStyle w:val="apple-converted-space"/>
                 <w:rFonts w:asciiTheme="minorHAnsi" w:hAnsiTheme="minorHAnsi"/>
+                <w:color w:val="000000" w:themeColor="text1"/>
                 <w:sz w:val="24"/>
                 <w:szCs w:val="24"/>
               </w:rPr>
@@ -244,6 +382,7 @@
               <w:pStyle w:val="p1"/>
               <w:rPr>
                 <w:rFonts w:asciiTheme="minorHAnsi" w:hAnsiTheme="minorHAnsi"/>
+                <w:color w:val="000000" w:themeColor="text1"/>
                 <w:sz w:val="24"/>
                 <w:szCs w:val="24"/>
               </w:rPr>
@@ -252,6 +391,7 @@
               <w:rPr>
                 <w:rStyle w:val="apple-tab-span"/>
                 <w:rFonts w:asciiTheme="minorHAnsi" w:hAnsiTheme="minorHAnsi"/>
+                <w:color w:val="000000" w:themeColor="text1"/>
                 <w:sz w:val="24"/>
                 <w:szCs w:val="24"/>
               </w:rPr>
@@ -260,6 +400,7 @@
             <w:r>
               <w:rPr>
                 <w:rFonts w:asciiTheme="minorHAnsi" w:hAnsiTheme="minorHAnsi"/>
+                <w:color w:val="000000" w:themeColor="text1"/>
                 <w:sz w:val="24"/>
                 <w:szCs w:val="24"/>
               </w:rPr>
@@ -271,6 +412,7 @@
               <w:pStyle w:val="p1"/>
               <w:rPr>
                 <w:rFonts w:asciiTheme="minorHAnsi" w:hAnsiTheme="minorHAnsi"/>
+                <w:color w:val="000000" w:themeColor="text1"/>
                 <w:sz w:val="24"/>
                 <w:szCs w:val="24"/>
               </w:rPr>
@@ -279,6 +421,7 @@
               <w:rPr>
                 <w:rStyle w:val="apple-tab-span"/>
                 <w:rFonts w:asciiTheme="minorHAnsi" w:hAnsiTheme="minorHAnsi"/>
+                <w:color w:val="000000" w:themeColor="text1"/>
                 <w:sz w:val="24"/>
                 <w:szCs w:val="24"/>
               </w:rPr>
@@ -288,6 +431,7 @@
               <w:rPr>
                 <w:rStyle w:val="apple-tab-span"/>
                 <w:rFonts w:asciiTheme="minorHAnsi" w:hAnsiTheme="minorHAnsi"/>
+                <w:color w:val="000000" w:themeColor="text1"/>
                 <w:sz w:val="24"/>
                 <w:szCs w:val="24"/>
               </w:rPr>
@@ -296,6 +440,7 @@
             <w:r>
               <w:rPr>
                 <w:rFonts w:asciiTheme="minorHAnsi" w:hAnsiTheme="minorHAnsi"/>
+                <w:color w:val="000000" w:themeColor="text1"/>
                 <w:sz w:val="24"/>
                 <w:szCs w:val="24"/>
               </w:rPr>
@@ -307,6 +452,7 @@
               <w:pStyle w:val="p1"/>
               <w:rPr>
                 <w:rFonts w:asciiTheme="minorHAnsi" w:hAnsiTheme="minorHAnsi"/>
+                <w:color w:val="000000" w:themeColor="text1"/>
                 <w:sz w:val="24"/>
                 <w:szCs w:val="24"/>
               </w:rPr>
@@ -315,6 +461,7 @@
               <w:rPr>
                 <w:rStyle w:val="apple-converted-space"/>
                 <w:rFonts w:asciiTheme="minorHAnsi" w:hAnsiTheme="minorHAnsi"/>
+                <w:color w:val="000000" w:themeColor="text1"/>
                 <w:sz w:val="24"/>
                 <w:szCs w:val="24"/>
               </w:rPr>
@@ -324,55 +471,79 @@
               <w:rPr>
                 <w:rStyle w:val="apple-tab-span"/>
                 <w:rFonts w:asciiTheme="minorHAnsi" w:hAnsiTheme="minorHAnsi"/>
+                <w:color w:val="000000" w:themeColor="text1"/>
                 <w:sz w:val="24"/>
                 <w:szCs w:val="24"/>
               </w:rPr>
               <w:tab/>
-            </w:r>
-            <w:r>
-              <w:rPr>
-                <w:rStyle w:val="apple-tab-span"/>
-                <w:rFonts w:asciiTheme="minorHAnsi" w:hAnsiTheme="minorHAnsi"/>
-                <w:sz w:val="24"/>
-                <w:szCs w:val="24"/>
-              </w:rPr>
               <w:t xml:space="preserve">           </w:t>
             </w:r>
             <w:r>
               <w:rPr>
                 <w:rFonts w:asciiTheme="minorHAnsi" w:hAnsiTheme="minorHAnsi"/>
+                <w:color w:val="000000" w:themeColor="text1"/>
                 <w:sz w:val="24"/>
                 <w:szCs w:val="24"/>
               </w:rPr>
               <w:t>SUM[i][j] = matrix1[i</w:t>
             </w:r>
-            <w:bookmarkStart w:id="0" w:name="_GoBack"/>
-            <w:bookmarkEnd w:id="0"/>
-            <w:r>
-              <w:rPr>
-                <w:rFonts w:asciiTheme="minorHAnsi" w:hAnsiTheme="minorHAnsi"/>
-                <w:sz w:val="24"/>
-                <w:szCs w:val="24"/>
-              </w:rPr>
-              <w:t>][k] * matrix2[k][j]</w:t>
-            </w:r>
-          </w:p>
-          <w:p/>
+            <w:r>
+              <w:rPr>
+                <w:rFonts w:asciiTheme="minorHAnsi" w:hAnsiTheme="minorHAnsi"/>
+                <w:color w:val="000000" w:themeColor="text1"/>
+                <w:sz w:val="24"/>
+                <w:szCs w:val="24"/>
+              </w:rPr>
+              <w:t xml:space="preserve">][k] * </w:t>
+            </w:r>
+            <w:r>
+              <w:rPr>
+                <w:rFonts w:asciiTheme="minorHAnsi" w:hAnsiTheme="minorHAnsi"/>
+                <w:color w:val="000000" w:themeColor="text1"/>
+                <w:sz w:val="24"/>
+                <w:szCs w:val="24"/>
+              </w:rPr>
+              <w:t>matrix2</w:t>
+            </w:r>
+            <w:r>
+              <w:rPr>
+                <w:rFonts w:asciiTheme="minorHAnsi" w:hAnsiTheme="minorHAnsi"/>
+                <w:color w:val="000000" w:themeColor="text1"/>
+                <w:sz w:val="24"/>
+                <w:szCs w:val="24"/>
+              </w:rPr>
+              <w:t>[k][j]</w:t>
+            </w:r>
+          </w:p>
+          <w:p>
+            <w:pPr>
+              <w:pStyle w:val="p1"/>
+              <w:rPr>
+                <w:rFonts w:asciiTheme="minorHAnsi" w:hAnsiTheme="minorHAnsi"/>
+                <w:color w:val="000000" w:themeColor="text1"/>
+                <w:sz w:val="24"/>
+                <w:szCs w:val="24"/>
+              </w:rPr>
+            </w:pPr>
+            <w:r>
+              <w:rPr>
+                <w:rFonts w:asciiTheme="minorHAnsi" w:hAnsiTheme="minorHAnsi"/>
+                <w:color w:val="000000" w:themeColor="text1"/>
+                <w:sz w:val="24"/>
+                <w:szCs w:val="24"/>
+              </w:rPr>
+              <w:t>RETURN SUM</w:t>
+            </w:r>
+          </w:p>
         </w:tc>
       </w:tr>
     </w:tbl>
     <w:p>
       <w:r>
-        <w:t>O(N^3</w:t>
-      </w:r>
-      <w:r>
-        <w:t>)</w:t>
+        <w:t>O(N^3)</w:t>
       </w:r>
       <w:r>
         <w:br w:type="textWrapping" w:clear="all"/>
-      </w:r>
-      <w:r>
-        <w:tab/>
       </w:r>
     </w:p>
     <w:tbl>
@@ -384,83 +555,64 @@
         <w:tblLook w:val="04A0" w:firstRow="1" w:lastRow="0" w:firstColumn="1" w:lastColumn="0" w:noHBand="0" w:noVBand="1"/>
       </w:tblPr>
       <w:tblGrid>
-        <w:gridCol w:w="8004"/>
+        <w:gridCol w:w="5842"/>
       </w:tblGrid>
       <w:tr>
         <w:trPr>
-          <w:trHeight w:val="1490"/>
+          <w:trHeight w:val="1303"/>
         </w:trPr>
         <w:tc>
           <w:tcPr>
-            <w:tcW w:w="8004" w:type="dxa"/>
+            <w:tcW w:w="5842" w:type="dxa"/>
           </w:tcPr>
           <w:p>
             <w:r>
-              <w:t>COMPUTE_MATRICES(matrix1, matrix2)</w:t>
-            </w:r>
-          </w:p>
-          <w:p>
-            <w:r>
-              <w:t xml:space="preserve">FOR I &lt;- 0 to length[matrix1] </w:t>
-            </w:r>
-          </w:p>
-          <w:p>
-            <w:r>
-              <w:tab/>
-              <w:t>FOR J &lt;- 0 to length[matrix1]</w:t>
-            </w:r>
-          </w:p>
-          <w:p>
-            <w:r>
-              <w:tab/>
-            </w:r>
-            <w:r>
-              <w:tab/>
-              <w:t xml:space="preserve">SUM[i][j] &lt;- </w:t>
-            </w:r>
-            <w:r>
-              <w:t>(</w:t>
-            </w:r>
-            <w:r>
-              <w:t>matrix1[i][j</w:t>
-            </w:r>
-            <w:r>
-              <w:t>] *</w:t>
-            </w:r>
-            <w:r>
-              <w:t xml:space="preserve"> </w:t>
-            </w:r>
-            <w:r>
-              <w:t>matrix2[i][j]</w:t>
-            </w:r>
-            <w:r>
-              <w:t xml:space="preserve">) </w:t>
-            </w:r>
-            <w:r>
-              <w:t>–</w:t>
-            </w:r>
-            <w:r>
-              <w:t xml:space="preserve"> 2</w:t>
-            </w:r>
-            <w:r>
-              <w:t xml:space="preserve"> * (matrix1 + matrix2)</w:t>
-            </w:r>
-          </w:p>
-          <w:p>
-            <w:r>
-              <w:t xml:space="preserve">                           PRINT_MATTRICES(SUM)</w:t>
+              <w:t>COMPUTE_MATRICES (b, c)</w:t>
+            </w:r>
+          </w:p>
+          <w:p>
+            <w:r>
+              <w:t>R1 &lt;- MULTIPLICATION_MATRCIES (b, c)            O (N^3)</w:t>
+            </w:r>
+          </w:p>
+          <w:p>
+            <w:r>
+              <w:t>R2 &lt;- ADDITION_MATRICES (b, c)                         O (N^2)</w:t>
+            </w:r>
+          </w:p>
+          <w:p>
+            <w:r>
+              <w:t xml:space="preserve">R3 &lt;- </w:t>
+            </w:r>
+            <w:r>
+              <w:rPr>
+                <w:color w:val="000000" w:themeColor="text1"/>
+              </w:rPr>
+              <w:t>MULTIPLICATION</w:t>
+            </w:r>
+            <w:r>
+              <w:t>_NR (R2, 2)                       O (N^2)</w:t>
+            </w:r>
+          </w:p>
+          <w:p>
+            <w:r>
+              <w:t>SUM &lt;- R1 - R3                                                         O (1)</w:t>
+            </w:r>
+          </w:p>
+          <w:p>
+            <w:r>
+              <w:t>PRINT SUM                                                               O (1)</w:t>
             </w:r>
           </w:p>
         </w:tc>
       </w:tr>
     </w:tbl>
     <w:p>
-      <w:r>
-        <w:t>O(N^</w:t>
-      </w:r>
-      <w:r>
-        <w:t>2)</w:t>
-      </w:r>
+      <w:pPr>
+        <w:pStyle w:val="Heading2"/>
+      </w:pPr>
+      <w:bookmarkStart w:id="0" w:name="_GoBack"/>
+      <w:bookmarkEnd w:id="0"/>
     </w:p>
     <w:sectPr>
       <w:pgSz w:w="11900" w:h="16840"/>
@@ -691,6 +843,7 @@
     <w:lsdException w:name="HTML Sample" w:semiHidden="1" w:unhideWhenUsed="1"/>
     <w:lsdException w:name="HTML Typewriter" w:semiHidden="1" w:unhideWhenUsed="1"/>
     <w:lsdException w:name="HTML Variable" w:semiHidden="1" w:unhideWhenUsed="1"/>
+    <w:lsdException w:name="Normal Table" w:semiHidden="1" w:unhideWhenUsed="1"/>
     <w:lsdException w:name="annotation subject" w:semiHidden="1" w:unhideWhenUsed="1"/>
     <w:lsdException w:name="No List" w:semiHidden="1" w:unhideWhenUsed="1"/>
     <w:lsdException w:name="Outline List 1" w:semiHidden="1" w:unhideWhenUsed="1"/>
@@ -736,9 +889,11 @@
     <w:lsdException w:name="Table Subtle 1" w:semiHidden="1" w:unhideWhenUsed="1"/>
     <w:lsdException w:name="Table Subtle 2" w:semiHidden="1" w:unhideWhenUsed="1"/>
     <w:lsdException w:name="Table Web 1" w:semiHidden="1" w:unhideWhenUsed="1"/>
+    <w:lsdException w:name="Table Web 2" w:semiHidden="1" w:unhideWhenUsed="1"/>
     <w:lsdException w:name="Table Web 3" w:semiHidden="1" w:unhideWhenUsed="1"/>
     <w:lsdException w:name="Balloon Text" w:semiHidden="1" w:unhideWhenUsed="1"/>
     <w:lsdException w:name="Table Grid" w:uiPriority="39"/>
+    <w:lsdException w:name="Table Theme" w:semiHidden="1" w:unhideWhenUsed="1"/>
     <w:lsdException w:name="Placeholder Text" w:semiHidden="1"/>
     <w:lsdException w:name="No Spacing" w:uiPriority="1" w:qFormat="1"/>
     <w:lsdException w:name="Light Shading" w:uiPriority="60"/>

</xml_diff>